<commit_message>
cv doc and pdf updates
</commit_message>
<xml_diff>
--- a/bolshchikov.docx
+++ b/bolshchikov.docx
@@ -556,13 +556,8 @@
                 <w:sz w:val="23"/>
                 <w:szCs w:val="23"/>
               </w:rPr>
-              <w:t>Position: Front-end Developer</w:t>
-            </w:r>
-          </w:p>
-          <w:p>
-            <w:pPr>
-              <w:pStyle w:val="TableContents"/>
-            </w:pPr>
+              <w:t xml:space="preserve">Position: Front-end </w:t>
+            </w:r>
             <w:r>
               <w:rPr>
                 <w:b/>
@@ -571,6 +566,21 @@
                 <w:sz w:val="23"/>
                 <w:szCs w:val="23"/>
               </w:rPr>
+              <w:t>Engineer</w:t>
+            </w:r>
+          </w:p>
+          <w:p>
+            <w:pPr>
+              <w:pStyle w:val="TableContents"/>
+            </w:pPr>
+            <w:r>
+              <w:rPr>
+                <w:b/>
+                <w:bCs/>
+                <w:color w:val="000000"/>
+                <w:sz w:val="23"/>
+                <w:szCs w:val="23"/>
+              </w:rPr>
               <w:t>Description:</w:t>
             </w:r>
           </w:p>
@@ -626,7 +636,39 @@
                 <w:sz w:val="23"/>
                 <w:szCs w:val="23"/>
               </w:rPr>
-              <w:t>Knockout, etc.), client-side application frameworks (terrific, aura, hydra) based on design patterns (mediator, facade, module);</w:t>
+              <w:t xml:space="preserve">Knockout, etc.), </w:t>
+            </w:r>
+            <w:r>
+              <w:rPr>
+                <w:color w:val="000000"/>
+                <w:sz w:val="23"/>
+                <w:szCs w:val="23"/>
+              </w:rPr>
+              <w:t xml:space="preserve">architecting </w:t>
+            </w:r>
+            <w:r>
+              <w:rPr>
+                <w:color w:val="000000"/>
+                <w:sz w:val="23"/>
+                <w:szCs w:val="23"/>
+              </w:rPr>
+              <w:t xml:space="preserve">client-side application frameworks (terrific, aura, hydra) </w:t>
+            </w:r>
+            <w:r>
+              <w:rPr>
+                <w:color w:val="000000"/>
+                <w:sz w:val="23"/>
+                <w:szCs w:val="23"/>
+              </w:rPr>
+              <w:t>including</w:t>
+            </w:r>
+            <w:r>
+              <w:rPr>
+                <w:color w:val="000000"/>
+                <w:sz w:val="23"/>
+                <w:szCs w:val="23"/>
+              </w:rPr>
+              <w:t xml:space="preserve"> on design patterns (mediator, facade, module);</w:t>
             </w:r>
             <w:r>
               <w:rPr>
@@ -893,7 +935,27 @@
                 <w:sz w:val="23"/>
                 <w:szCs w:val="23"/>
               </w:rPr>
-              <w:t>Position: Development Lead,</w:t>
+              <w:t xml:space="preserve">Position: </w:t>
+            </w:r>
+            <w:r>
+              <w:rPr>
+                <w:b/>
+                <w:bCs/>
+                <w:color w:val="000000"/>
+                <w:sz w:val="23"/>
+                <w:szCs w:val="23"/>
+              </w:rPr>
+              <w:t xml:space="preserve">Software </w:t>
+            </w:r>
+            <w:r>
+              <w:rPr>
+                <w:b/>
+                <w:bCs/>
+                <w:color w:val="000000"/>
+                <w:sz w:val="23"/>
+                <w:szCs w:val="23"/>
+              </w:rPr>
+              <w:t>Development Lead,</w:t>
             </w:r>
           </w:p>
           <w:p>
@@ -1381,7 +1443,17 @@
                 <w:sz w:val="23"/>
                 <w:szCs w:val="23"/>
               </w:rPr>
-              <w:t>Position: Developer</w:t>
+              <w:t xml:space="preserve">Position: </w:t>
+            </w:r>
+            <w:r>
+              <w:rPr>
+                <w:b/>
+                <w:bCs/>
+                <w:color w:val="000000"/>
+                <w:sz w:val="23"/>
+                <w:szCs w:val="23"/>
+              </w:rPr>
+              <w:t>Software Engineer</w:t>
             </w:r>
           </w:p>
           <w:p>
@@ -1552,7 +1624,17 @@
                 <w:sz w:val="23"/>
                 <w:szCs w:val="23"/>
               </w:rPr>
-              <w:t>Position: Developer</w:t>
+              <w:t xml:space="preserve">Position: </w:t>
+            </w:r>
+            <w:r>
+              <w:rPr>
+                <w:b/>
+                <w:bCs/>
+                <w:color w:val="000000"/>
+                <w:sz w:val="23"/>
+                <w:szCs w:val="23"/>
+              </w:rPr>
+              <w:t>Software Engineer</w:t>
             </w:r>
             <w:r>
               <w:rPr>
@@ -2149,8 +2231,20 @@
                 <w:sz w:val="23"/>
                 <w:szCs w:val="23"/>
               </w:rPr>
-              <w:t>Position: Developer</w:t>
-            </w:r>
+              <w:t xml:space="preserve">Position: </w:t>
+            </w:r>
+            <w:r>
+              <w:rPr>
+                <w:b/>
+                <w:bCs/>
+                <w:color w:val="000000"/>
+                <w:sz w:val="23"/>
+                <w:szCs w:val="23"/>
+              </w:rPr>
+              <w:t>Software Engineer</w:t>
+            </w:r>
+            <w:bookmarkStart w:id="0" w:name="_GoBack"/>
+            <w:bookmarkEnd w:id="0"/>
             <w:r>
               <w:rPr>
                 <w:color w:val="000000"/>
@@ -2290,8 +2384,6 @@
             <w:pPr>
               <w:pStyle w:val="TableContents"/>
             </w:pPr>
-            <w:bookmarkStart w:id="0" w:name="_GoBack"/>
-            <w:bookmarkEnd w:id="0"/>
             <w:r>
               <w:rPr>
                 <w:b/>

</xml_diff>

<commit_message>
link to DUMP video added
</commit_message>
<xml_diff>
--- a/bolshchikov.docx
+++ b/bolshchikov.docx
@@ -34,7 +34,6 @@
               <w:pageBreakBefore/>
               <w:jc w:val="center"/>
             </w:pPr>
-            <w:bookmarkStart w:id="0" w:name="_GoBack"/>
             <w:r>
               <w:rPr>
                 <w:color w:val="000000"/>
@@ -3069,25 +3068,18 @@
           </w:p>
         </w:tc>
       </w:tr>
-      <w:bookmarkEnd w:id="0"/>
     </w:tbl>
     <w:p>
       <w:r>
         <w:br w:type="page"/>
       </w:r>
+      <w:bookmarkStart w:id="0" w:name="_GoBack"/>
+      <w:bookmarkEnd w:id="0"/>
     </w:p>
     <w:tbl>
       <w:tblPr>
         <w:tblW w:w="0" w:type="auto"/>
         <w:tblInd w:w="-10" w:type="dxa"/>
-        <w:tblBorders>
-          <w:top w:val="single" w:sz="4" w:space="0" w:color="auto"/>
-          <w:left w:val="single" w:sz="4" w:space="0" w:color="auto"/>
-          <w:bottom w:val="single" w:sz="4" w:space="0" w:color="auto"/>
-          <w:right w:val="single" w:sz="4" w:space="0" w:color="auto"/>
-          <w:insideH w:val="single" w:sz="4" w:space="0" w:color="auto"/>
-          <w:insideV w:val="single" w:sz="4" w:space="0" w:color="auto"/>
-        </w:tblBorders>
         <w:tblCellMar>
           <w:left w:w="10" w:type="dxa"/>
           <w:right w:w="10" w:type="dxa"/>
@@ -3388,9 +3380,37 @@
               <w:rPr>
                 <w:lang w:eastAsia="en-US" w:bidi="ar-SA"/>
               </w:rPr>
-              <w:t xml:space="preserve"> is enough (DUMP) [</w:t>
+              <w:t xml:space="preserve"> is enough (DUMP) </w:t>
+            </w:r>
+            <w:r>
+              <w:rPr>
+                <w:lang w:eastAsia="en-US" w:bidi="ar-SA"/>
+              </w:rPr>
+              <w:t>[</w:t>
             </w:r>
             <w:hyperlink r:id="rId20" w:history="1">
+              <w:r>
+                <w:rPr>
+                  <w:rStyle w:val="Hyperlink"/>
+                  <w:color w:val="000090"/>
+                  <w:lang w:eastAsia="en-US" w:bidi="ar-SA"/>
+                </w:rPr>
+                <w:t>Video</w:t>
+              </w:r>
+            </w:hyperlink>
+            <w:r>
+              <w:rPr>
+                <w:lang w:eastAsia="en-US" w:bidi="ar-SA"/>
+              </w:rPr>
+              <w:t>]</w:t>
+            </w:r>
+            <w:r>
+              <w:rPr>
+                <w:lang w:eastAsia="en-US" w:bidi="ar-SA"/>
+              </w:rPr>
+              <w:t>[</w:t>
+            </w:r>
+            <w:hyperlink r:id="rId21" w:history="1">
               <w:r>
                 <w:rPr>
                   <w:rStyle w:val="Hyperlink"/>
@@ -3439,7 +3459,7 @@
               </w:rPr>
               <w:t xml:space="preserve"> [</w:t>
             </w:r>
-            <w:hyperlink r:id="rId21" w:history="1">
+            <w:hyperlink r:id="rId22" w:history="1">
               <w:r>
                 <w:rPr>
                   <w:rStyle w:val="Hyperlink"/>
@@ -3455,7 +3475,7 @@
               </w:rPr>
               <w:t>] [</w:t>
             </w:r>
-            <w:hyperlink r:id="rId22" w:history="1">
+            <w:hyperlink r:id="rId23" w:history="1">
               <w:r>
                 <w:rPr>
                   <w:rStyle w:val="Hyperlink"/>
@@ -3519,7 +3539,7 @@
               </w:rPr>
               <w:t>) [</w:t>
             </w:r>
-            <w:hyperlink r:id="rId23" w:history="1">
+            <w:hyperlink r:id="rId24" w:history="1">
               <w:r>
                 <w:rPr>
                   <w:rStyle w:val="Hyperlink"/>
@@ -3556,7 +3576,7 @@
             <w:r>
               <w:t>) [</w:t>
             </w:r>
-            <w:hyperlink r:id="rId24" w:history="1">
+            <w:hyperlink r:id="rId25" w:history="1">
               <w:r>
                 <w:rPr>
                   <w:rStyle w:val="Hyperlink"/>
@@ -3568,20 +3588,13 @@
             <w:r>
               <w:t>] [</w:t>
             </w:r>
-            <w:hyperlink r:id="rId25" w:history="1">
+            <w:hyperlink r:id="rId26" w:history="1">
               <w:r>
                 <w:rPr>
                   <w:rStyle w:val="Hyperlink"/>
                   <w:color w:val="000090"/>
                 </w:rPr>
-                <w:t>Slide</w:t>
-              </w:r>
-              <w:r>
-                <w:rPr>
-                  <w:rStyle w:val="Hyperlink"/>
-                  <w:color w:val="000090"/>
-                </w:rPr>
-                <w:t>s</w:t>
+                <w:t>Slides</w:t>
               </w:r>
             </w:hyperlink>
             <w:r>
@@ -3600,7 +3613,7 @@
             <w:r>
               <w:t>) [</w:t>
             </w:r>
-            <w:hyperlink r:id="rId26" w:history="1">
+            <w:hyperlink r:id="rId27" w:history="1">
               <w:r>
                 <w:rPr>
                   <w:rStyle w:val="Hyperlink"/>
@@ -5785,7 +5798,7 @@
 </file>
 
 <file path=customXml/itemProps1.xml><?xml version="1.0" encoding="utf-8"?>
-<ds:datastoreItem xmlns:ds="http://schemas.openxmlformats.org/officeDocument/2006/customXml" ds:itemID="{C36FD43A-CBBB-4042-8A2E-B43D236DCAF1}">
+<ds:datastoreItem xmlns:ds="http://schemas.openxmlformats.org/officeDocument/2006/customXml" ds:itemID="{6B7A5847-8CC3-D246-8E32-A66B0FCF0392}">
   <ds:schemaRefs>
     <ds:schemaRef ds:uri="http://schemas.openxmlformats.org/officeDocument/2006/bibliography"/>
   </ds:schemaRefs>

</xml_diff>